<commit_message>
Ignited my app with parcel
</commit_message>
<xml_diff>
--- a/NamasteReact_Inception/Chapter 1.docx
+++ b/NamasteReact_Inception/Chapter 1.docx
@@ -4051,13 +4051,7 @@
         <w:rPr>
           <w:rFonts w:cstheme="minorHAnsi"/>
         </w:rPr>
-        <w:t xml:space="preserve">How to represent two levels of nested elements using </w:t>
-      </w:r>
-      <w:r>
-        <w:rPr>
-          <w:rFonts w:cstheme="minorHAnsi"/>
-        </w:rPr>
-        <w:t xml:space="preserve">HTML? </w:t>
+        <w:t xml:space="preserve">How to represent two levels of nested elements using HTML? </w:t>
       </w:r>
     </w:p>
     <w:p>
@@ -4505,13 +4499,7 @@
         <w:rPr>
           <w:rFonts w:cstheme="minorHAnsi"/>
         </w:rPr>
-        <w:t xml:space="preserve">How to represent sibling elements using </w:t>
-      </w:r>
-      <w:r>
-        <w:rPr>
-          <w:rFonts w:cstheme="minorHAnsi"/>
-        </w:rPr>
-        <w:t>HTML?</w:t>
+        <w:t>How to represent sibling elements using HTML?</w:t>
       </w:r>
     </w:p>
     <w:p>
@@ -4754,13 +4742,7 @@
         <w:spacing w:after="0" w:line="285" w:lineRule="atLeast"/>
       </w:pPr>
       <w:r>
-        <w:t xml:space="preserve">In React, when there are two sibling elements, they are wrapped inside an array. However, if there is only one child, </w:t>
-      </w:r>
-      <w:r>
-        <w:t>react</w:t>
-      </w:r>
-      <w:r>
-        <w:t xml:space="preserve"> does not wrap it in an array, as shown above.</w:t>
+        <w:t>In React, when there are two sibling elements, they are wrapped inside an array. However, if there is only one child, react does not wrap it in an array, as shown above.</w:t>
       </w:r>
     </w:p>
     <w:p>
@@ -4866,10 +4848,7 @@
         <w:spacing w:after="0" w:line="285" w:lineRule="atLeast"/>
       </w:pPr>
       <w:r>
-        <w:t xml:space="preserve">How to represent nested sibling elements using </w:t>
-      </w:r>
-      <w:r>
-        <w:t>HTML?</w:t>
+        <w:t>How to represent nested sibling elements using HTML?</w:t>
       </w:r>
     </w:p>
     <w:p>
@@ -5089,10 +5068,7 @@
         <w:spacing w:after="0" w:line="285" w:lineRule="atLeast"/>
       </w:pPr>
       <w:r>
-        <w:t xml:space="preserve">How to represent nested sibling elements using </w:t>
-      </w:r>
-      <w:r>
-        <w:t>React?</w:t>
+        <w:t>How to represent nested sibling elements using React?</w:t>
       </w:r>
     </w:p>
     <w:p>
@@ -5541,22 +5517,14 @@
         <w:shd w:val="clear" w:color="auto" w:fill="FFFFFF"/>
         <w:spacing w:after="0" w:line="285" w:lineRule="atLeast"/>
       </w:pPr>
-      <w:bookmarkStart w:id="0" w:name="_GoBack"/>
-      <w:bookmarkEnd w:id="0"/>
-    </w:p>
-    <w:p>
-      <w:pPr>
-        <w:shd w:val="clear" w:color="auto" w:fill="FFFFFF"/>
-        <w:spacing w:after="0" w:line="285" w:lineRule="atLeast"/>
-      </w:pPr>
-      <w:r>
-        <w:t xml:space="preserve">2. When rendering a React element into the DOM, </w:t>
-      </w:r>
-      <w:r>
-        <w:t>react</w:t>
-      </w:r>
-      <w:r>
-        <w:t xml:space="preserve"> overrides the child elements that are present inside the root element</w:t>
+    </w:p>
+    <w:p>
+      <w:pPr>
+        <w:shd w:val="clear" w:color="auto" w:fill="FFFFFF"/>
+        <w:spacing w:after="0" w:line="285" w:lineRule="atLeast"/>
+      </w:pPr>
+      <w:r>
+        <w:t>2. When rendering a React element into the DOM, react overrides the child elements that are present inside the root element</w:t>
       </w:r>
     </w:p>
     <w:p>
@@ -5978,15 +5946,7 @@
           <w:sz w:val="22"/>
           <w:szCs w:val="22"/>
         </w:rPr>
-        <w:t xml:space="preserve"> It returns an object containing two methods</w:t>
-      </w:r>
-      <w:r>
-        <w:rPr>
-          <w:rFonts w:asciiTheme="minorHAnsi" w:hAnsiTheme="minorHAnsi" w:cstheme="minorHAnsi"/>
-          <w:sz w:val="22"/>
-          <w:szCs w:val="22"/>
-        </w:rPr>
-        <w:t xml:space="preserve"> </w:t>
+        <w:t xml:space="preserve"> It returns an object containing two methods </w:t>
       </w:r>
       <w:r>
         <w:rPr>
@@ -5995,25 +5955,7 @@
           <w:sz w:val="22"/>
           <w:szCs w:val="22"/>
         </w:rPr>
-        <w:t>render</w:t>
-      </w:r>
-      <w:r>
-        <w:rPr>
-          <w:rStyle w:val="HTMLCode"/>
-          <w:rFonts w:asciiTheme="minorHAnsi" w:hAnsiTheme="minorHAnsi" w:cstheme="minorHAnsi"/>
-          <w:sz w:val="22"/>
-          <w:szCs w:val="22"/>
-        </w:rPr>
-        <w:t xml:space="preserve"> and </w:t>
-      </w:r>
-      <w:r>
-        <w:rPr>
-          <w:rStyle w:val="HTMLCode"/>
-          <w:rFonts w:asciiTheme="minorHAnsi" w:hAnsiTheme="minorHAnsi" w:cstheme="minorHAnsi"/>
-          <w:sz w:val="22"/>
-          <w:szCs w:val="22"/>
-        </w:rPr>
-        <w:t>unmount</w:t>
+        <w:t>render and unmount</w:t>
       </w:r>
     </w:p>
     <w:p>
@@ -6685,7 +6627,11 @@
           <w:lang w:eastAsia="en-IN"/>
         </w:rPr>
       </w:pPr>
-      <w:r>
+    </w:p>
+    <w:p>
+      <w:pPr>
+        <w:shd w:val="clear" w:color="auto" w:fill="FFFFFF"/>
+        <w:spacing w:after="0" w:line="285" w:lineRule="atLeast"/>
         <w:rPr>
           <w:rFonts w:eastAsia="Times New Roman" w:cstheme="minorHAnsi"/>
           <w:bCs/>
@@ -6694,9 +6640,12 @@
           <w:szCs w:val="32"/>
           <w:lang w:eastAsia="en-IN"/>
         </w:rPr>
-        <w:t>What is difference between `</w:t>
-      </w:r>
-      <w:r>
+      </w:pPr>
+    </w:p>
+    <w:p>
+      <w:pPr>
+        <w:shd w:val="clear" w:color="auto" w:fill="FFFFFF"/>
+        <w:spacing w:after="0" w:line="285" w:lineRule="atLeast"/>
         <w:rPr>
           <w:rFonts w:eastAsia="Times New Roman" w:cstheme="minorHAnsi"/>
           <w:bCs/>
@@ -6705,8 +6654,7 @@
           <w:szCs w:val="32"/>
           <w:lang w:eastAsia="en-IN"/>
         </w:rPr>
-        <w:t>Development</w:t>
-      </w:r>
+      </w:pPr>
       <w:r>
         <w:rPr>
           <w:rFonts w:eastAsia="Times New Roman" w:cstheme="minorHAnsi"/>
@@ -6716,7 +6664,8 @@
           <w:szCs w:val="32"/>
           <w:lang w:eastAsia="en-IN"/>
         </w:rPr>
-        <w:t>` and `</w:t>
+        <w:lastRenderedPageBreak/>
+        <w:t>What is difference between `</w:t>
       </w:r>
       <w:r>
         <w:rPr>
@@ -6727,6 +6676,28 @@
           <w:szCs w:val="32"/>
           <w:lang w:eastAsia="en-IN"/>
         </w:rPr>
+        <w:t>Development</w:t>
+      </w:r>
+      <w:r>
+        <w:rPr>
+          <w:rFonts w:eastAsia="Times New Roman" w:cstheme="minorHAnsi"/>
+          <w:bCs/>
+          <w:color w:val="0070C0"/>
+          <w:sz w:val="32"/>
+          <w:szCs w:val="32"/>
+          <w:lang w:eastAsia="en-IN"/>
+        </w:rPr>
+        <w:t>` and `</w:t>
+      </w:r>
+      <w:r>
+        <w:rPr>
+          <w:rFonts w:eastAsia="Times New Roman" w:cstheme="minorHAnsi"/>
+          <w:bCs/>
+          <w:color w:val="0070C0"/>
+          <w:sz w:val="32"/>
+          <w:szCs w:val="32"/>
+          <w:lang w:eastAsia="en-IN"/>
+        </w:rPr>
         <w:t>production` stage of an application?</w:t>
       </w:r>
     </w:p>
@@ -6746,7 +6717,7 @@
         <w:rPr>
           <w:rFonts w:asciiTheme="minorHAnsi" w:hAnsiTheme="minorHAnsi" w:cstheme="minorHAnsi"/>
           <w:b/>
-          <w:color w:val="0070C0"/>
+          <w:color w:val="000000" w:themeColor="text1"/>
           <w:sz w:val="28"/>
           <w:szCs w:val="28"/>
         </w:rPr>
@@ -6756,11 +6727,10 @@
           <w:rStyle w:val="Strong"/>
           <w:rFonts w:asciiTheme="minorHAnsi" w:hAnsiTheme="minorHAnsi" w:cstheme="minorHAnsi"/>
           <w:b w:val="0"/>
-          <w:color w:val="0070C0"/>
+          <w:color w:val="000000" w:themeColor="text1"/>
           <w:sz w:val="28"/>
           <w:szCs w:val="28"/>
         </w:rPr>
-        <w:lastRenderedPageBreak/>
         <w:t>Development Stage</w:t>
       </w:r>
     </w:p>
@@ -6812,7 +6782,7 @@
         <w:rPr>
           <w:rFonts w:asciiTheme="minorHAnsi" w:hAnsiTheme="minorHAnsi" w:cstheme="minorHAnsi"/>
           <w:b/>
-          <w:color w:val="0070C0"/>
+          <w:color w:val="000000" w:themeColor="text1"/>
           <w:sz w:val="28"/>
           <w:szCs w:val="28"/>
         </w:rPr>
@@ -6822,7 +6792,7 @@
           <w:rStyle w:val="Strong"/>
           <w:rFonts w:asciiTheme="minorHAnsi" w:hAnsiTheme="minorHAnsi" w:cstheme="minorHAnsi"/>
           <w:b w:val="0"/>
-          <w:color w:val="0070C0"/>
+          <w:color w:val="000000" w:themeColor="text1"/>
           <w:sz w:val="28"/>
           <w:szCs w:val="28"/>
         </w:rPr>
@@ -6882,7 +6852,15 @@
         <w:rPr>
           <w:rFonts w:cstheme="minorHAnsi"/>
         </w:rPr>
-        <w:t>It is typically minified and bundled to reduce load times and improve user experience.</w:t>
+        <w:t>It is typically minified and bundled to reduce l</w:t>
+      </w:r>
+      <w:bookmarkStart w:id="0" w:name="_GoBack"/>
+      <w:bookmarkEnd w:id="0"/>
+      <w:r>
+        <w:rPr>
+          <w:rFonts w:cstheme="minorHAnsi"/>
+        </w:rPr>
+        <w:t>oad times and improve user experience.</w:t>
       </w:r>
     </w:p>
     <w:p>

</xml_diff>